<commit_message>
Cập nhật file create dữ liệu bảng loại thông báo, chuyên ngành, khoa, loại danh sách, bộ môn.
</commit_message>
<xml_diff>
--- a/Docs/Designs/CDM/DD_RFID_DB_Design_v1.1.docx
+++ b/Docs/Designs/CDM/DD_RFID_DB_Design_v1.1.docx
@@ -12,8 +12,8 @@
         </w:rPr>
         <w:drawing>
           <wp:inline distT="0" distB="0" distL="0" distR="0">
-            <wp:extent cx="8891270" cy="4974590"/>
-            <wp:effectExtent l="0" t="0" r="5080" b="0"/>
+            <wp:extent cx="8871352" cy="4974590"/>
+            <wp:effectExtent l="0" t="0" r="6350" b="0"/>
             <wp:docPr id="4" name="Picture 4"/>
             <wp:cNvGraphicFramePr>
               <a:graphicFrameLocks xmlns:a="http://schemas.openxmlformats.org/drawingml/2006/main" noChangeAspect="1"/>
@@ -40,7 +40,7 @@
                   <pic:spPr>
                     <a:xfrm>
                       <a:off x="0" y="0"/>
-                      <a:ext cx="8891270" cy="4974590"/>
+                      <a:ext cx="8871352" cy="4974590"/>
                     </a:xfrm>
                     <a:prstGeom prst="rect">
                       <a:avLst/>
@@ -134,6 +134,7 @@
       <w:pPr>
         <w:keepNext/>
       </w:pPr>
+      <w:bookmarkStart w:id="0" w:name="_GoBack"/>
       <w:r>
         <w:rPr>
           <w:noProof/>
@@ -141,7 +142,7 @@
         <w:lastRenderedPageBreak/>
         <w:drawing>
           <wp:inline distT="0" distB="0" distL="0" distR="0" wp14:anchorId="34BBAFE1" wp14:editId="1F5726AD">
-            <wp:extent cx="8891270" cy="4958080"/>
+            <wp:extent cx="8891270" cy="4883166"/>
             <wp:effectExtent l="0" t="0" r="5080" b="0"/>
             <wp:docPr id="1" name="Picture 1"/>
             <wp:cNvGraphicFramePr>
@@ -169,7 +170,7 @@
                   <pic:spPr>
                     <a:xfrm>
                       <a:off x="0" y="0"/>
-                      <a:ext cx="8891270" cy="4958080"/>
+                      <a:ext cx="8891270" cy="4883166"/>
                     </a:xfrm>
                     <a:prstGeom prst="rect">
                       <a:avLst/>
@@ -181,6 +182,7 @@
           </wp:inline>
         </w:drawing>
       </w:r>
+      <w:bookmarkEnd w:id="0"/>
     </w:p>
     <w:p>
       <w:pPr>
@@ -254,18 +256,7 @@
           <w:sz w:val="26"/>
           <w:szCs w:val="26"/>
         </w:rPr>
-        <w:t xml:space="preserve">. Mô </w:t>
-      </w:r>
-      <w:bookmarkStart w:id="0" w:name="_GoBack"/>
-      <w:bookmarkEnd w:id="0"/>
-      <w:r>
-        <w:rPr>
-          <w:rFonts w:ascii="Times New Roman" w:hAnsi="Times New Roman" w:cs="Times New Roman"/>
-          <w:b/>
-          <w:sz w:val="26"/>
-          <w:szCs w:val="26"/>
-        </w:rPr>
-        <w:t>Hình PDM</w:t>
+        <w:t>. Mô Hình PDM</w:t>
       </w:r>
     </w:p>
     <w:sectPr>

</xml_diff>